<commit_message>
All input filters/attenuators modeled and tested in ltspice
</commit_message>
<xml_diff>
--- a/Notes/LPF_Notes.docx
+++ b/Notes/LPF_Notes.docx
@@ -271,6 +271,9 @@
         <w:br/>
       </w:r>
       <w:r>
+        <w:rPr>
+          <w:noProof/>
+        </w:rPr>
         <w:drawing>
           <wp:inline distT="0" distB="0" distL="0" distR="0" wp14:anchorId="0B38AA35" wp14:editId="7163B1C2">
             <wp:extent cx="2019300" cy="1032822"/>
@@ -323,6 +326,9 @@
         <w:br/>
       </w:r>
       <w:r>
+        <w:rPr>
+          <w:noProof/>
+        </w:rPr>
         <w:drawing>
           <wp:inline distT="0" distB="0" distL="0" distR="0" wp14:anchorId="21EDC08B" wp14:editId="3900505D">
             <wp:extent cx="4753638" cy="4544059"/>
@@ -438,6 +444,30 @@
         </w:numPr>
       </w:pPr>
       <w:r>
+        <w:t>Slew rate is the maximum rate of change of an opamp’s output</w:t>
+      </w:r>
+    </w:p>
+    <w:p>
+      <w:pPr>
+        <w:pStyle w:val="ListParagraph"/>
+        <w:numPr>
+          <w:ilvl w:val="0"/>
+          <w:numId w:val="1"/>
+        </w:numPr>
+      </w:pPr>
+      <w:r>
+        <w:t>Rail to Rail devices can be tricky…. Make sure they are right!</w:t>
+      </w:r>
+    </w:p>
+    <w:p>
+      <w:pPr>
+        <w:pStyle w:val="ListParagraph"/>
+        <w:numPr>
+          <w:ilvl w:val="0"/>
+          <w:numId w:val="1"/>
+        </w:numPr>
+      </w:pPr>
+      <w:r>
         <w:t>ANY signal into an op amp can only swing as far as the op amp allows. You really want a dual supply op amp…. Not a single supply unless you want to rectify</w:t>
       </w:r>
     </w:p>
@@ -450,6 +480,7 @@
         </w:numPr>
       </w:pPr>
       <w:r>
+        <w:lastRenderedPageBreak/>
         <w:t>Always try to get your quality factor to be 0.707…. this makes it maximum smoothness. Q at 0.707 is where the resistance equals the reactance in the circuit and makes maximal smoothness.</w:t>
       </w:r>
     </w:p>
@@ -462,26 +493,50 @@
         </w:numPr>
       </w:pPr>
       <w:r>
-        <w:lastRenderedPageBreak/>
         <w:t>Cutoff frequency is where the capacitive reactance and the resistor are equal in an RC circuit. After this point the rolloff is 20dB/dec</w:t>
       </w:r>
     </w:p>
     <w:p>
       <w:r>
+        <w:t>How do you normally go about</w:t>
+      </w:r>
+      <w:r>
+        <w:t xml:space="preserve"> designing a filter?</w:t>
+      </w:r>
+    </w:p>
+    <w:p>
+      <w:r>
         <w:t>How do you do filter compensation?</w:t>
       </w:r>
     </w:p>
     <w:p>
       <w:r>
-        <w:t>How do you normally go about</w:t>
-      </w:r>
-      <w:r>
-        <w:t xml:space="preserve"> designing a filter?</w:t>
-      </w:r>
-    </w:p>
-    <w:p>
-      <w:r>
         <w:t>Is there any disadvantage to creating a super high impedance input on every filter?</w:t>
+      </w:r>
+    </w:p>
+    <w:p/>
+    <w:p>
+      <w:pPr>
+        <w:pStyle w:val="ListParagraph"/>
+        <w:numPr>
+          <w:ilvl w:val="0"/>
+          <w:numId w:val="1"/>
+        </w:numPr>
+      </w:pPr>
+      <w:r>
+        <w:t>ADC muxing is going to be hard</w:t>
+      </w:r>
+    </w:p>
+    <w:p>
+      <w:pPr>
+        <w:pStyle w:val="ListParagraph"/>
+        <w:numPr>
+          <w:ilvl w:val="0"/>
+          <w:numId w:val="1"/>
+        </w:numPr>
+      </w:pPr>
+      <w:r>
+        <w:t>RMS square root is decimated… use average of squares.</w:t>
       </w:r>
     </w:p>
     <w:p/>

</xml_diff>